<commit_message>
1st pass Annunciation Psali Adam.
</commit_message>
<xml_diff>
--- a/Psalmody Source/49 Annunciation Psali Adam.docx
+++ b/Psalmody Source/49 Annunciation Psali Adam.docx
@@ -98,18 +98,43 @@
             <w:pPr>
               <w:ind w:left="196" w:hanging="196"/>
             </w:pPr>
-          </w:p>
-        </w:tc>
-        <w:tc>
-          <w:tcPr>
-            <w:tcW w:w="1255" w:type="pct"/>
-          </w:tcPr>
-          <w:p>
-            <w:pPr>
-              <w:ind w:left="196" w:hanging="196"/>
-            </w:pPr>
-            <w:bookmarkStart w:id="0" w:name="_GoBack"/>
-            <w:bookmarkEnd w:id="0"/>
+            <w:r>
+              <w:t>I have hoped in You,</w:t>
+            </w:r>
+          </w:p>
+          <w:p>
+            <w:pPr>
+              <w:ind w:left="196" w:hanging="196"/>
+            </w:pPr>
+            <w:r>
+              <w:t>O Jesus Christ, the Son of God.</w:t>
+            </w:r>
+          </w:p>
+          <w:p>
+            <w:pPr>
+              <w:ind w:left="196" w:hanging="196"/>
+            </w:pPr>
+            <w:r>
+              <w:t>I have sinned, forgive me,</w:t>
+            </w:r>
+          </w:p>
+          <w:p>
+            <w:pPr>
+              <w:ind w:left="196" w:hanging="196"/>
+            </w:pPr>
+            <w:r>
+              <w:t>For the sake of the Mother of God.</w:t>
+            </w:r>
+          </w:p>
+        </w:tc>
+        <w:tc>
+          <w:tcPr>
+            <w:tcW w:w="1255" w:type="pct"/>
+          </w:tcPr>
+          <w:p>
+            <w:pPr>
+              <w:ind w:left="196" w:hanging="196"/>
+            </w:pPr>
           </w:p>
         </w:tc>
       </w:tr>
@@ -145,6 +170,33 @@
             <w:pPr>
               <w:ind w:left="196" w:hanging="196"/>
             </w:pPr>
+            <w:r>
+              <w:t>Loosen unto me,</w:t>
+            </w:r>
+          </w:p>
+          <w:p>
+            <w:pPr>
+              <w:ind w:left="196" w:hanging="196"/>
+            </w:pPr>
+            <w:r>
+              <w:t>The works of my sins.</w:t>
+            </w:r>
+          </w:p>
+          <w:p>
+            <w:pPr>
+              <w:ind w:left="196" w:hanging="196"/>
+            </w:pPr>
+            <w:r>
+              <w:t>Hide not Your face from me,</w:t>
+            </w:r>
+          </w:p>
+          <w:p>
+            <w:pPr>
+              <w:ind w:left="196" w:hanging="196"/>
+            </w:pPr>
+            <w:r>
+              <w:t>O Christ, the Lover of mankind.</w:t>
+            </w:r>
           </w:p>
         </w:tc>
         <w:tc>
@@ -190,6 +242,47 @@
             <w:pPr>
               <w:ind w:left="196" w:hanging="196"/>
             </w:pPr>
+            <w:r>
+              <w:t>For you have truly entered,</w:t>
+            </w:r>
+          </w:p>
+          <w:p>
+            <w:pPr>
+              <w:ind w:left="196" w:hanging="196"/>
+            </w:pPr>
+            <w:r>
+              <w:t>The womb of the Virgin.</w:t>
+            </w:r>
+          </w:p>
+          <w:p>
+            <w:pPr>
+              <w:ind w:left="196" w:hanging="196"/>
+            </w:pPr>
+            <w:r>
+              <w:t xml:space="preserve">You are the </w:t>
+            </w:r>
+            <w:commentRangeStart w:id="0"/>
+            <w:r>
+              <w:t>Head</w:t>
+            </w:r>
+            <w:commentRangeEnd w:id="0"/>
+            <w:r>
+              <w:rPr>
+                <w:rStyle w:val="CommentReference"/>
+              </w:rPr>
+              <w:commentReference w:id="0"/>
+            </w:r>
+            <w:r>
+              <w:t>,</w:t>
+            </w:r>
+          </w:p>
+          <w:p>
+            <w:pPr>
+              <w:ind w:left="196" w:hanging="196"/>
+            </w:pPr>
+            <w:r>
+              <w:t>And the Creator.</w:t>
+            </w:r>
           </w:p>
         </w:tc>
         <w:tc>
@@ -235,6 +328,33 @@
             <w:pPr>
               <w:ind w:left="196" w:hanging="196"/>
             </w:pPr>
+            <w:r>
+              <w:t>Truly Luke has</w:t>
+            </w:r>
+          </w:p>
+          <w:p>
+            <w:pPr>
+              <w:ind w:left="196" w:hanging="196"/>
+            </w:pPr>
+            <w:r>
+              <w:t>Taught us joyfully,</w:t>
+            </w:r>
+          </w:p>
+          <w:p>
+            <w:pPr>
+              <w:ind w:left="196" w:hanging="196"/>
+            </w:pPr>
+            <w:r>
+              <w:t>Of the Mystery</w:t>
+            </w:r>
+          </w:p>
+          <w:p>
+            <w:pPr>
+              <w:ind w:left="196" w:hanging="196"/>
+            </w:pPr>
+            <w:r>
+              <w:t>Of Emmanuel.</w:t>
+            </w:r>
           </w:p>
         </w:tc>
         <w:tc>
@@ -280,6 +400,33 @@
             <w:pPr>
               <w:ind w:left="196" w:hanging="196"/>
             </w:pPr>
+            <w:r>
+              <w:t>Therefore he spoke</w:t>
+            </w:r>
+          </w:p>
+          <w:p>
+            <w:pPr>
+              <w:ind w:left="196" w:hanging="196"/>
+            </w:pPr>
+            <w:r>
+              <w:t>Of the servant,</w:t>
+            </w:r>
+          </w:p>
+          <w:p>
+            <w:pPr>
+              <w:ind w:left="196" w:hanging="196"/>
+            </w:pPr>
+            <w:r>
+              <w:t>Gabriel the heavenly evangelist</w:t>
+            </w:r>
+          </w:p>
+          <w:p>
+            <w:pPr>
+              <w:ind w:left="196" w:hanging="196"/>
+            </w:pPr>
+            <w:r>
+              <w:t>Of the Virgin.</w:t>
+            </w:r>
           </w:p>
         </w:tc>
         <w:tc>
@@ -303,15 +450,7 @@
               <w:pStyle w:val="Coptic"/>
             </w:pPr>
             <w:r>
-              <w:t>Ⲍⲉ ⲟⲛⲧⲱⲥ ⲁϥⲥⲁϫⲓ: ⲛⲉⲙⲁⲥ ⲁ</w:t>
-            </w:r>
-            <w:proofErr w:type="spellStart"/>
-            <w:r>
-              <w:t>ϥϫ</w:t>
-            </w:r>
-            <w:proofErr w:type="spellEnd"/>
-            <w:r>
-              <w:t>ⲱ ⲛ̀ⲙⲟⲥ: ϫⲉ ⲭⲉⲣⲉ ⲕⲉⲭⲁⲣⲓⲧⲱⲙⲉⲛⲏ: ⲱ̀ ⲕⲁⲑⲁⲣⲟⲥ.</w:t>
+              <w:t>Ⲍⲉ ⲟⲛⲧⲱⲥ ⲁϥⲥⲁϫⲓ: ⲛⲉⲙⲁⲥ ⲁϥϫⲱ ⲛ̀ⲙⲟⲥ: ϫⲉ ⲭⲉⲣⲉ ⲕⲉⲭⲁⲣⲓⲧⲱⲙⲉⲛⲏ: ⲱ̀ ⲕⲁⲑⲁⲣⲟⲥ.</w:t>
             </w:r>
           </w:p>
         </w:tc>
@@ -333,6 +472,33 @@
             <w:pPr>
               <w:ind w:left="196" w:hanging="196"/>
             </w:pPr>
+            <w:r>
+              <w:t>Truly he spoke</w:t>
+            </w:r>
+          </w:p>
+          <w:p>
+            <w:pPr>
+              <w:ind w:left="196" w:hanging="196"/>
+            </w:pPr>
+            <w:r>
+              <w:t>With her, saying,</w:t>
+            </w:r>
+          </w:p>
+          <w:p>
+            <w:pPr>
+              <w:ind w:left="196" w:hanging="196"/>
+            </w:pPr>
+            <w:r>
+              <w:t>“Hail to you o full of grace,”</w:t>
+            </w:r>
+          </w:p>
+          <w:p>
+            <w:pPr>
+              <w:ind w:left="196" w:hanging="196"/>
+            </w:pPr>
+            <w:r>
+              <w:t>O pure one.</w:t>
+            </w:r>
           </w:p>
         </w:tc>
         <w:tc>
@@ -378,6 +544,33 @@
             <w:pPr>
               <w:ind w:left="196" w:hanging="196"/>
             </w:pPr>
+            <w:r>
+              <w:t>“Behold you shall conceive,</w:t>
+            </w:r>
+          </w:p>
+          <w:p>
+            <w:pPr>
+              <w:ind w:left="196" w:hanging="196"/>
+            </w:pPr>
+            <w:r>
+              <w:t>And bring forth a son,</w:t>
+            </w:r>
+          </w:p>
+          <w:p>
+            <w:pPr>
+              <w:ind w:left="196" w:hanging="196"/>
+            </w:pPr>
+            <w:r>
+              <w:t>The Son of the Highest,</w:t>
+            </w:r>
+          </w:p>
+          <w:p>
+            <w:pPr>
+              <w:ind w:left="196" w:hanging="196"/>
+            </w:pPr>
+            <w:r>
+              <w:t>Jesus, the Mighty One.</w:t>
+            </w:r>
           </w:p>
         </w:tc>
         <w:tc>
@@ -401,23 +594,7 @@
               <w:pStyle w:val="Coptic"/>
             </w:pPr>
             <w:r>
-              <w:t xml:space="preserve">Ⲑⲱⲕ ⲧⲉ </w:t>
-            </w:r>
-            <w:proofErr w:type="spellStart"/>
-            <w:r>
-              <w:t>ϯϫ</w:t>
-            </w:r>
-            <w:proofErr w:type="spellEnd"/>
-            <w:r>
-              <w:t>ⲟⲙ ⲛⲉⲙ ⲡⲓⲥ̀ⲙⲟⲩ: ⲱ̀ Ⲡⲭ̄ⲥ̄ ⲡⲓⲁⲇⲓⲁ̀: ⲫⲏⲉⲧⲁ</w:t>
-            </w:r>
-            <w:proofErr w:type="spellStart"/>
-            <w:r>
-              <w:t>ϥϣ</w:t>
-            </w:r>
-            <w:proofErr w:type="spellEnd"/>
-            <w:r>
-              <w:t>ⲁⲓ ⲙ̀ⲫⲟⲟⲩ: ϧⲉⲛ ⲑ̀ⲛⲉϫⲓ Ⲙⲁⲣⲓⲁ̀.</w:t>
+              <w:t>Ⲑⲱⲕ ⲧⲉ ϯϫⲟⲙ ⲛⲉⲙ ⲡⲓⲥ̀ⲙⲟⲩ: ⲱ̀ Ⲡⲭ̄ⲥ̄ ⲡⲓⲁⲇⲓⲁ̀: ⲫⲏⲉⲧⲁϥϣⲁⲓ ⲙ̀ⲫⲟⲟⲩ: ϧⲉⲛ ⲑ̀ⲛⲉϫⲓ Ⲙⲁⲣⲓⲁ̀.</w:t>
             </w:r>
           </w:p>
         </w:tc>
@@ -427,18 +604,51 @@
           </w:tcPr>
           <w:p>
             <w:r>
-              <w:t>Yours is the power and the blessing, O Christ the Eternal One, who has shone today, in the womb of Mary.</w:t>
-            </w:r>
-          </w:p>
-        </w:tc>
-        <w:tc>
-          <w:tcPr>
-            <w:tcW w:w="1255" w:type="pct"/>
-          </w:tcPr>
-          <w:p>
-            <w:pPr>
-              <w:ind w:left="196" w:hanging="196"/>
-            </w:pPr>
+              <w:t xml:space="preserve">Yours is the power and the blessing, O Christ the Eternal One, who has shone today, in the </w:t>
+            </w:r>
+            <w:r>
+              <w:lastRenderedPageBreak/>
+              <w:t>womb of Mary.</w:t>
+            </w:r>
+          </w:p>
+        </w:tc>
+        <w:tc>
+          <w:tcPr>
+            <w:tcW w:w="1255" w:type="pct"/>
+          </w:tcPr>
+          <w:p>
+            <w:pPr>
+              <w:ind w:left="196" w:hanging="196"/>
+            </w:pPr>
+            <w:r>
+              <w:lastRenderedPageBreak/>
+              <w:t>Yours is the power, and the blessing,</w:t>
+            </w:r>
+          </w:p>
+          <w:p>
+            <w:pPr>
+              <w:ind w:left="196" w:hanging="196"/>
+            </w:pPr>
+            <w:r>
+              <w:t>O Christ the Eternal One,</w:t>
+            </w:r>
+          </w:p>
+          <w:p>
+            <w:pPr>
+              <w:ind w:left="196" w:hanging="196"/>
+            </w:pPr>
+            <w:r>
+              <w:lastRenderedPageBreak/>
+              <w:t>Who today has shone</w:t>
+            </w:r>
+          </w:p>
+          <w:p>
+            <w:pPr>
+              <w:ind w:left="196" w:hanging="196"/>
+            </w:pPr>
+            <w:r>
+              <w:t>From the womb of Mary.</w:t>
+            </w:r>
           </w:p>
         </w:tc>
         <w:tc>
@@ -462,23 +672,8 @@
               <w:pStyle w:val="Coptic"/>
             </w:pPr>
             <w:r>
-              <w:t>Ⲓⲏ̄ⲥ̄ ⲡⲓⲙⲁⲓⲣⲱⲙⲓ: ⲁ</w:t>
-            </w:r>
-            <w:proofErr w:type="spellStart"/>
-            <w:r>
-              <w:t>ϥϣ</w:t>
-            </w:r>
-            <w:proofErr w:type="spellEnd"/>
-            <w:r>
-              <w:t>ⲁⲓ ⲥⲱⲙⲁⲧⲓⲕⲟⲥ: ⲕⲁⲧⲁ ⲡⲓ</w:t>
-            </w:r>
-            <w:proofErr w:type="spellStart"/>
-            <w:r>
-              <w:t>ϩⲓϣ</w:t>
-            </w:r>
-            <w:proofErr w:type="spellEnd"/>
-            <w:r>
-              <w:t>ⲉⲛⲛⲟⲩϥⲓ: ⲛ̀ⲧⲉ Ⲅⲃⲣⲓⲏⲗ ⲡⲓⲁⲅⲅⲉⲗⲟⲥ.</w:t>
+              <w:lastRenderedPageBreak/>
+              <w:t>Ⲓⲏ̄ⲥ̄ ⲡⲓⲙⲁⲓⲣⲱⲙⲓ: ⲁϥϣⲁⲓ ⲥⲱⲙⲁⲧⲓⲕⲟⲥ: ⲕⲁⲧⲁ ⲡⲓϩⲓϣⲉⲛⲛⲟⲩϥⲓ: ⲛ̀ⲧⲉ Ⲅⲃⲣⲓⲏⲗ ⲡⲓⲁⲅⲅⲉⲗⲟⲥ.</w:t>
             </w:r>
           </w:p>
         </w:tc>
@@ -488,26 +683,45 @@
           </w:tcPr>
           <w:p>
             <w:r>
-              <w:t xml:space="preserve">Jesus the Lover of </w:t>
-            </w:r>
-            <w:proofErr w:type="gramStart"/>
-            <w:r>
-              <w:t>man,</w:t>
-            </w:r>
-            <w:proofErr w:type="gramEnd"/>
-            <w:r>
-              <w:t xml:space="preserve"> has shone in the flesh, according to the Messenger, Gabriel the Angel.</w:t>
-            </w:r>
-          </w:p>
-        </w:tc>
-        <w:tc>
-          <w:tcPr>
-            <w:tcW w:w="1255" w:type="pct"/>
-          </w:tcPr>
-          <w:p>
-            <w:pPr>
-              <w:ind w:left="196" w:hanging="196"/>
-            </w:pPr>
+              <w:t>Jesus the Lover of man, has shone in the flesh, according to the Messenger, Gabriel the Angel.</w:t>
+            </w:r>
+          </w:p>
+        </w:tc>
+        <w:tc>
+          <w:tcPr>
+            <w:tcW w:w="1255" w:type="pct"/>
+          </w:tcPr>
+          <w:p>
+            <w:pPr>
+              <w:ind w:left="196" w:hanging="196"/>
+            </w:pPr>
+            <w:r>
+              <w:t>Jesus, the Lover of mankind,</w:t>
+            </w:r>
+          </w:p>
+          <w:p>
+            <w:pPr>
+              <w:ind w:left="196" w:hanging="196"/>
+            </w:pPr>
+            <w:r>
+              <w:t>Has shone in the flesh,</w:t>
+            </w:r>
+          </w:p>
+          <w:p>
+            <w:pPr>
+              <w:ind w:left="196" w:hanging="196"/>
+            </w:pPr>
+            <w:r>
+              <w:t>According to the heavenly evangelist,</w:t>
+            </w:r>
+          </w:p>
+          <w:p>
+            <w:pPr>
+              <w:ind w:left="196" w:hanging="196"/>
+            </w:pPr>
+            <w:r>
+              <w:t>Gabriel the Angel.</w:t>
+            </w:r>
           </w:p>
         </w:tc>
         <w:tc>
@@ -531,19 +745,7 @@
               <w:pStyle w:val="Coptic"/>
             </w:pPr>
             <w:r>
-              <w:t>Ⲕⲁⲗⲱⲥ ϧⲉⲛ ⲟⲩⲙⲉⲑⲙⲏⲓ: ⲁ</w:t>
-            </w:r>
-            <w:proofErr w:type="spellStart"/>
-            <w:r>
-              <w:t>ϥϣ</w:t>
-            </w:r>
-            <w:proofErr w:type="spellEnd"/>
-            <w:r>
-              <w:t xml:space="preserve">ⲱⲡⲓ </w:t>
-            </w:r>
-            <w:r>
-              <w:lastRenderedPageBreak/>
-              <w:t>ⲛ̀ϣⲏⲣⲓ ⲛ̀ⲣⲱⲙⲓ: ⲛ̀ⲑⲟⲕ ⲡⲉ Ⲫϯ ⲙ̀ⲙⲏⲓ: ⲡ̀ⲟⲩⲣⲟ ⲛ̀ⲧⲉ ⲧ̀ⲫⲉ ⲛⲉⲙ ⲡⲓⲕⲁϩⲓ.</w:t>
+              <w:t>Ⲕⲁⲗⲱⲥ ϧⲉⲛ ⲟⲩⲙⲉⲑⲙⲏⲓ: ⲁϥϣⲱⲡⲓ ⲛ̀ϣⲏⲣⲓ ⲛ̀ⲣⲱⲙⲓ: ⲛ̀ⲑⲟⲕ ⲡⲉ Ⲫϯ ⲙ̀ⲙⲏⲓ: ⲡ̀ⲟⲩⲣⲟ ⲛ̀ⲧⲉ ⲧ̀ⲫⲉ ⲛⲉⲙ ⲡⲓⲕⲁϩⲓ.</w:t>
             </w:r>
           </w:p>
         </w:tc>
@@ -553,23 +755,45 @@
           </w:tcPr>
           <w:p>
             <w:r>
-              <w:lastRenderedPageBreak/>
-              <w:t xml:space="preserve">Truly He became, the Son of </w:t>
-            </w:r>
-            <w:r>
-              <w:lastRenderedPageBreak/>
-              <w:t>Man, You are the True God, the King of Heaven and Earth.</w:t>
-            </w:r>
-          </w:p>
-        </w:tc>
-        <w:tc>
-          <w:tcPr>
-            <w:tcW w:w="1255" w:type="pct"/>
-          </w:tcPr>
-          <w:p>
-            <w:pPr>
-              <w:ind w:left="196" w:hanging="196"/>
-            </w:pPr>
+              <w:t>Truly He became, the Son of Man, You are the True God, the King of Heaven and Earth.</w:t>
+            </w:r>
+          </w:p>
+        </w:tc>
+        <w:tc>
+          <w:tcPr>
+            <w:tcW w:w="1255" w:type="pct"/>
+          </w:tcPr>
+          <w:p>
+            <w:pPr>
+              <w:ind w:left="196" w:hanging="196"/>
+            </w:pPr>
+            <w:r>
+              <w:t>Truly He became</w:t>
+            </w:r>
+          </w:p>
+          <w:p>
+            <w:pPr>
+              <w:ind w:left="196" w:hanging="196"/>
+            </w:pPr>
+            <w:r>
+              <w:t>The Son of Man.</w:t>
+            </w:r>
+          </w:p>
+          <w:p>
+            <w:pPr>
+              <w:ind w:left="196" w:hanging="196"/>
+            </w:pPr>
+            <w:r>
+              <w:t>You are the True God,</w:t>
+            </w:r>
+          </w:p>
+          <w:p>
+            <w:pPr>
+              <w:ind w:left="196" w:hanging="196"/>
+            </w:pPr>
+            <w:r>
+              <w:t>The King of Heaven and Earth.</w:t>
+            </w:r>
           </w:p>
         </w:tc>
         <w:tc>
@@ -593,7 +817,6 @@
               <w:pStyle w:val="Coptic"/>
             </w:pPr>
             <w:r>
-              <w:lastRenderedPageBreak/>
               <w:t>Ⲗⲁⲗⲓ ⲱ̀ ⲛⲓⲡ̀ⲣⲟⲫⲏⲧⲏⲥ: ⲛⲉⲙ ⲛⲓⲇⲓⲕⲉⲟⲥ: ϫⲉ Ⲡⲭ̄ⲥ̄ ⲡⲓⲇⲉⲥⲡⲟⲧⲏⲥ: ⲁϥⲓ̀ ⲉ̀ⲡⲓⲕⲟⲥⲙⲟⲥ.</w:t>
             </w:r>
           </w:p>
@@ -604,23 +827,34 @@
           </w:tcPr>
           <w:p>
             <w:r>
-              <w:t xml:space="preserve">Proclaim O prophets, with the righteous, that Christ the </w:t>
-            </w:r>
-            <w:proofErr w:type="gramStart"/>
-            <w:r>
-              <w:t>Master,</w:t>
-            </w:r>
-            <w:proofErr w:type="gramEnd"/>
-            <w:r>
-              <w:t xml:space="preserve"> came into the world.</w:t>
-            </w:r>
-          </w:p>
-        </w:tc>
-        <w:tc>
-          <w:tcPr>
-            <w:tcW w:w="1255" w:type="pct"/>
-          </w:tcPr>
-          <w:p/>
+              <w:t>Proclaim O prophets, with the righteous, that Christ the Master, came into the world.</w:t>
+            </w:r>
+          </w:p>
+        </w:tc>
+        <w:tc>
+          <w:tcPr>
+            <w:tcW w:w="1255" w:type="pct"/>
+          </w:tcPr>
+          <w:p>
+            <w:r>
+              <w:t>Proclaim, O prophets,</w:t>
+            </w:r>
+          </w:p>
+          <w:p>
+            <w:r>
+              <w:t>With the righteous:</w:t>
+            </w:r>
+          </w:p>
+          <w:p>
+            <w:r>
+              <w:t>Christ the Master</w:t>
+            </w:r>
+          </w:p>
+          <w:p>
+            <w:r>
+              <w:t>Came into the world.</w:t>
+            </w:r>
+          </w:p>
         </w:tc>
         <w:tc>
           <w:tcPr>
@@ -643,31 +877,7 @@
               <w:pStyle w:val="Coptic"/>
             </w:pPr>
             <w:r>
-              <w:t>Ⲙⲁⲣⲉ</w:t>
-            </w:r>
-            <w:proofErr w:type="spellStart"/>
-            <w:r>
-              <w:t>ϥϣ</w:t>
-            </w:r>
-            <w:proofErr w:type="spellEnd"/>
-            <w:r>
-              <w:t>ⲟⲩϣⲟⲩ ⲙ̀ⲫⲟⲟⲩ: ⲛⲓⲛⲓ</w:t>
-            </w:r>
-            <w:proofErr w:type="spellStart"/>
-            <w:r>
-              <w:t>ϣϯ</w:t>
-            </w:r>
-            <w:proofErr w:type="spellEnd"/>
-            <w:r>
-              <w:t xml:space="preserve"> Ⲁⲃⲣⲁⲁⲙ: ⲛⲉⲙ ⲛⲉ</w:t>
-            </w:r>
-            <w:proofErr w:type="spellStart"/>
-            <w:r>
-              <w:t>ϥϣ</w:t>
-            </w:r>
-            <w:proofErr w:type="spellEnd"/>
-            <w:r>
-              <w:t>ⲏⲣⲓ ⲧⲏⲣⲟⲩ: ⲛⲁⲙⲉ ⲡ̀ⲅⲉⲛⲟⲥ ⲛ̀Ⲁⲇⲁⲙ.</w:t>
+              <w:t>Ⲙⲁⲣⲉϥϣⲟⲩϣⲟⲩ ⲙ̀ⲫⲟⲟⲩ: ⲛⲓⲛⲓϣϯ Ⲁⲃⲣⲁⲁⲙ: ⲛⲉⲙ ⲛⲉϥϣⲏⲣⲓ ⲧⲏⲣⲟⲩ: ⲛⲁⲙⲉ ⲡ̀ⲅⲉⲛⲟⲥ ⲛ̀Ⲁⲇⲁⲙ.</w:t>
             </w:r>
           </w:p>
         </w:tc>
@@ -689,6 +899,33 @@
             <w:pPr>
               <w:ind w:left="196" w:hanging="196"/>
             </w:pPr>
+            <w:r>
+              <w:t>Let us be proud today,</w:t>
+            </w:r>
+          </w:p>
+          <w:p>
+            <w:pPr>
+              <w:ind w:left="196" w:hanging="196"/>
+            </w:pPr>
+            <w:r>
+              <w:t>With the great Abraham,</w:t>
+            </w:r>
+          </w:p>
+          <w:p>
+            <w:pPr>
+              <w:ind w:left="196" w:hanging="196"/>
+            </w:pPr>
+            <w:r>
+              <w:t>And all his sons,</w:t>
+            </w:r>
+          </w:p>
+          <w:p>
+            <w:pPr>
+              <w:ind w:left="196" w:hanging="196"/>
+            </w:pPr>
+            <w:r>
+              <w:t>The race of Adam.</w:t>
+            </w:r>
           </w:p>
         </w:tc>
         <w:tc>
@@ -734,6 +971,33 @@
             <w:pPr>
               <w:ind w:left="196" w:hanging="196"/>
             </w:pPr>
+            <w:r>
+              <w:t>Have mercy and hear us</w:t>
+            </w:r>
+          </w:p>
+          <w:p>
+            <w:pPr>
+              <w:ind w:left="196" w:hanging="196"/>
+            </w:pPr>
+            <w:r>
+              <w:t>O Only-Begotten One,</w:t>
+            </w:r>
+          </w:p>
+          <w:p>
+            <w:pPr>
+              <w:ind w:left="196" w:hanging="196"/>
+            </w:pPr>
+            <w:r>
+              <w:t>O King of the ages,</w:t>
+            </w:r>
+          </w:p>
+          <w:p>
+            <w:pPr>
+              <w:ind w:left="196" w:hanging="196"/>
+            </w:pPr>
+            <w:r>
+              <w:t>Save us from our afflictions.</w:t>
+            </w:r>
           </w:p>
         </w:tc>
         <w:tc>
@@ -767,26 +1031,45 @@
           </w:tcPr>
           <w:p>
             <w:r>
-              <w:t xml:space="preserve">Blessed are You O King, the Lamb of God, </w:t>
-            </w:r>
-            <w:proofErr w:type="gramStart"/>
-            <w:r>
-              <w:t>the</w:t>
-            </w:r>
-            <w:proofErr w:type="gramEnd"/>
-            <w:r>
-              <w:t xml:space="preserve"> King of all kings, who came for our salvation.</w:t>
-            </w:r>
-          </w:p>
-        </w:tc>
-        <w:tc>
-          <w:tcPr>
-            <w:tcW w:w="1255" w:type="pct"/>
-          </w:tcPr>
-          <w:p>
-            <w:pPr>
-              <w:ind w:left="196" w:hanging="196"/>
-            </w:pPr>
+              <w:t>Blessed are You O King, the Lamb of God, the King of all kings, who came for our salvation.</w:t>
+            </w:r>
+          </w:p>
+        </w:tc>
+        <w:tc>
+          <w:tcPr>
+            <w:tcW w:w="1255" w:type="pct"/>
+          </w:tcPr>
+          <w:p>
+            <w:pPr>
+              <w:ind w:left="196" w:hanging="196"/>
+            </w:pPr>
+            <w:r>
+              <w:t>You are blessed O King,</w:t>
+            </w:r>
+          </w:p>
+          <w:p>
+            <w:pPr>
+              <w:ind w:left="196" w:hanging="196"/>
+            </w:pPr>
+            <w:r>
+              <w:t>The Lamb of God,</w:t>
+            </w:r>
+          </w:p>
+          <w:p>
+            <w:pPr>
+              <w:ind w:left="196" w:hanging="196"/>
+            </w:pPr>
+            <w:r>
+              <w:t>The King of all kings,</w:t>
+            </w:r>
+          </w:p>
+          <w:p>
+            <w:pPr>
+              <w:ind w:left="196" w:hanging="196"/>
+            </w:pPr>
+            <w:r>
+              <w:t>Who came for our salvation.</w:t>
+            </w:r>
           </w:p>
         </w:tc>
         <w:tc>
@@ -832,6 +1115,33 @@
             <w:pPr>
               <w:ind w:left="196" w:hanging="196"/>
             </w:pPr>
+            <w:r>
+              <w:t>The Mystery:</w:t>
+            </w:r>
+          </w:p>
+          <w:p>
+            <w:pPr>
+              <w:ind w:left="196" w:hanging="196"/>
+            </w:pPr>
+            <w:r>
+              <w:t>God the Logos</w:t>
+            </w:r>
+          </w:p>
+          <w:p>
+            <w:pPr>
+              <w:ind w:left="196" w:hanging="196"/>
+            </w:pPr>
+            <w:r>
+              <w:t>Appeared to us,</w:t>
+            </w:r>
+          </w:p>
+          <w:p>
+            <w:pPr>
+              <w:ind w:left="196" w:hanging="196"/>
+            </w:pPr>
+            <w:r>
+              <w:t>From the Virgin.</w:t>
+            </w:r>
           </w:p>
         </w:tc>
         <w:tc>
@@ -855,15 +1165,11 @@
               <w:pStyle w:val="Coptic"/>
             </w:pPr>
             <w:r>
-              <w:t>Ⲡⲓⲟⲩⲁⲓ ⲉ̀ⲃⲟⲗϧⲉⲛ: Ϯⲧ̀ⲣⲓⲁⲥ ⲉ̄ⲑ̄ⲩ̄: ⲁ</w:t>
-            </w:r>
-            <w:proofErr w:type="spellStart"/>
-            <w:r>
-              <w:t>ϥϭ</w:t>
-            </w:r>
-            <w:proofErr w:type="spellEnd"/>
-            <w:r>
-              <w:t>ⲓⲥⲁⲣⲝ ⲙ̀ⲫⲟⲟⲩ: ⲉ̀ⲃⲟⲗϧⲉⲛ ⲑⲏⲉ̄ⲑ̄ⲩ̄.</w:t>
+              <w:t xml:space="preserve">Ⲡⲓⲟⲩⲁⲓ ⲉ̀ⲃⲟⲗϧⲉⲛ: Ϯⲧ̀ⲣⲓⲁⲥ ⲉ̄ⲑ̄ⲩ̄: ⲁϥϭⲓⲥⲁⲣⲝ ⲙ̀ⲫⲟⲟⲩ: ⲉ̀ⲃⲟⲗϧⲉⲛ </w:t>
+            </w:r>
+            <w:r>
+              <w:lastRenderedPageBreak/>
+              <w:t>ⲑⲏⲉ̄ⲑ̄ⲩ̄.</w:t>
             </w:r>
           </w:p>
         </w:tc>
@@ -873,23 +1179,57 @@
           </w:tcPr>
           <w:p>
             <w:r>
+              <w:lastRenderedPageBreak/>
               <w:t>One from the, Holy trinity,</w:t>
             </w:r>
           </w:p>
           <w:p>
             <w:r>
-              <w:t>Today was incarnate, form the Saint.</w:t>
-            </w:r>
-          </w:p>
-        </w:tc>
-        <w:tc>
-          <w:tcPr>
-            <w:tcW w:w="1255" w:type="pct"/>
-          </w:tcPr>
-          <w:p>
-            <w:pPr>
-              <w:ind w:left="196" w:hanging="196"/>
-            </w:pPr>
+              <w:t xml:space="preserve">Today was incarnate, form the </w:t>
+            </w:r>
+            <w:r>
+              <w:lastRenderedPageBreak/>
+              <w:t>Saint.</w:t>
+            </w:r>
+          </w:p>
+        </w:tc>
+        <w:tc>
+          <w:tcPr>
+            <w:tcW w:w="1255" w:type="pct"/>
+          </w:tcPr>
+          <w:p>
+            <w:pPr>
+              <w:ind w:left="196" w:hanging="196"/>
+            </w:pPr>
+            <w:r>
+              <w:lastRenderedPageBreak/>
+              <w:t>One from the</w:t>
+            </w:r>
+          </w:p>
+          <w:p>
+            <w:pPr>
+              <w:ind w:left="196" w:hanging="196"/>
+            </w:pPr>
+            <w:r>
+              <w:t>Holy Trinity</w:t>
+            </w:r>
+          </w:p>
+          <w:p>
+            <w:pPr>
+              <w:ind w:left="196" w:hanging="196"/>
+            </w:pPr>
+            <w:r>
+              <w:lastRenderedPageBreak/>
+              <w:t>Was incarnate today</w:t>
+            </w:r>
+          </w:p>
+          <w:p>
+            <w:pPr>
+              <w:ind w:left="196" w:hanging="196"/>
+            </w:pPr>
+            <w:r>
+              <w:t>From the holy one.</w:t>
+            </w:r>
           </w:p>
         </w:tc>
         <w:tc>
@@ -913,15 +1253,8 @@
               <w:pStyle w:val="Coptic"/>
             </w:pPr>
             <w:r>
-              <w:t>Ⲣⲱⲛ ⲁϥⲙⲟϩ ⲛ̀ⲣⲁϣⲓ: Ⲡⲟ̄ⲥ̄ ⲁϥ̀ⲓ ϣⲁⲣⲟⲛ: ⲧⲉⲛⲙⲉⲧⲃⲟⲕ ⲉⲥⲉⲛ</w:t>
-            </w:r>
-            <w:proofErr w:type="spellStart"/>
-            <w:r>
-              <w:t>ϣⲁϣ</w:t>
-            </w:r>
-            <w:proofErr w:type="spellEnd"/>
-            <w:r>
-              <w:t>ⲛⲓ: ⲁⲥⲃⲱⲗ ⲉ̀ⲃⲟⲗϩⲁⲣⲟⲛ.</w:t>
+              <w:lastRenderedPageBreak/>
+              <w:t>Ⲣⲱⲛ ⲁϥⲙⲟϩ ⲛ̀ⲣⲁϣⲓ: Ⲡⲟ̄ⲥ̄ ⲁϥ̀ⲓ ϣⲁⲣⲟⲛ: ⲧⲉⲛⲙⲉⲧⲃⲟⲕ ⲉⲥⲉⲛϣⲁϣⲛⲓ: ⲁⲥⲃⲱⲗ ⲉ̀ⲃⲟⲗϩⲁⲣⲟⲛ.</w:t>
             </w:r>
           </w:p>
         </w:tc>
@@ -943,6 +1276,33 @@
             <w:pPr>
               <w:ind w:left="196" w:hanging="196"/>
             </w:pPr>
+            <w:r>
+              <w:t>Our mouths are filled with joy,</w:t>
+            </w:r>
+          </w:p>
+          <w:p>
+            <w:pPr>
+              <w:ind w:left="196" w:hanging="196"/>
+            </w:pPr>
+            <w:r>
+              <w:t>For the Lord has come to us</w:t>
+            </w:r>
+          </w:p>
+          <w:p>
+            <w:pPr>
+              <w:ind w:left="196" w:hanging="196"/>
+            </w:pPr>
+            <w:r>
+              <w:t>And abolished</w:t>
+            </w:r>
+          </w:p>
+          <w:p>
+            <w:pPr>
+              <w:ind w:left="196" w:hanging="196"/>
+            </w:pPr>
+            <w:r>
+              <w:t>Our bitter bondage.</w:t>
+            </w:r>
           </w:p>
         </w:tc>
         <w:tc>
@@ -988,6 +1348,33 @@
             <w:pPr>
               <w:ind w:left="196" w:hanging="196"/>
             </w:pPr>
+            <w:r>
+              <w:t>Hear us and have mercy upon us,</w:t>
+            </w:r>
+          </w:p>
+          <w:p>
+            <w:pPr>
+              <w:ind w:left="196" w:hanging="196"/>
+            </w:pPr>
+            <w:r>
+              <w:t>O Good One,</w:t>
+            </w:r>
+          </w:p>
+          <w:p>
+            <w:pPr>
+              <w:ind w:left="196" w:hanging="196"/>
+            </w:pPr>
+            <w:r>
+              <w:t>Be with us,</w:t>
+            </w:r>
+          </w:p>
+          <w:p>
+            <w:pPr>
+              <w:ind w:left="196" w:hanging="196"/>
+            </w:pPr>
+            <w:r>
+              <w:t>For you are our help.</w:t>
+            </w:r>
           </w:p>
         </w:tc>
         <w:tc>
@@ -1033,6 +1420,33 @@
             <w:pPr>
               <w:ind w:left="196" w:hanging="196"/>
             </w:pPr>
+            <w:r>
+              <w:t>Your Name is sweet, O merciful One.</w:t>
+            </w:r>
+          </w:p>
+          <w:p>
+            <w:pPr>
+              <w:ind w:left="196" w:hanging="196"/>
+            </w:pPr>
+            <w:r>
+              <w:t>We worship You</w:t>
+            </w:r>
+          </w:p>
+          <w:p>
+            <w:pPr>
+              <w:ind w:left="196" w:hanging="196"/>
+            </w:pPr>
+            <w:r>
+              <w:t>With humble hearts</w:t>
+            </w:r>
+          </w:p>
+          <w:p>
+            <w:pPr>
+              <w:ind w:left="196" w:hanging="196"/>
+            </w:pPr>
+            <w:r>
+              <w:t>And bended knees.</w:t>
+            </w:r>
           </w:p>
         </w:tc>
         <w:tc>
@@ -1056,7 +1470,6 @@
               <w:pStyle w:val="Coptic"/>
             </w:pPr>
             <w:r>
-              <w:lastRenderedPageBreak/>
               <w:t>Ⲩⲥ̄ Ⲑⲥ̄ ⲛⲁⲓ ⲛⲏⲓ: ⲁⲛⲟⲕ ϧⲁ ⲡⲓⲣⲉϥⲉⲣⲛⲟⲃⲓ: ⲉ̀ⲧⲁⲙⲉⲧⲟⲩϫⲁⲓ: ϫⲉ ⲁⲓϫⲱⲕ ⲛ̀ⲛⲓⲛⲟⲃⲓ.</w:t>
             </w:r>
           </w:p>
@@ -1067,26 +1480,45 @@
           </w:tcPr>
           <w:p>
             <w:r>
-              <w:t xml:space="preserve">O Son of God </w:t>
-            </w:r>
-            <w:proofErr w:type="gramStart"/>
-            <w:r>
-              <w:t>have</w:t>
-            </w:r>
-            <w:proofErr w:type="gramEnd"/>
-            <w:r>
-              <w:t xml:space="preserve"> mercy, upon me the sinner, so I may be saved, for I committed many sins.</w:t>
-            </w:r>
-          </w:p>
-        </w:tc>
-        <w:tc>
-          <w:tcPr>
-            <w:tcW w:w="1255" w:type="pct"/>
-          </w:tcPr>
-          <w:p>
-            <w:pPr>
-              <w:ind w:left="196" w:hanging="196"/>
-            </w:pPr>
+              <w:t>O Son of God have mercy, upon me the sinner, so I may be saved, for I committed many sins.</w:t>
+            </w:r>
+          </w:p>
+        </w:tc>
+        <w:tc>
+          <w:tcPr>
+            <w:tcW w:w="1255" w:type="pct"/>
+          </w:tcPr>
+          <w:p>
+            <w:pPr>
+              <w:ind w:left="196" w:hanging="196"/>
+            </w:pPr>
+            <w:r>
+              <w:t>O Son of God have mercy on me,</w:t>
+            </w:r>
+          </w:p>
+          <w:p>
+            <w:pPr>
+              <w:ind w:left="196" w:hanging="196"/>
+            </w:pPr>
+            <w:r>
+              <w:t>The sinner,</w:t>
+            </w:r>
+          </w:p>
+          <w:p>
+            <w:pPr>
+              <w:ind w:left="196" w:hanging="196"/>
+            </w:pPr>
+            <w:r>
+              <w:t>That I might be saved,</w:t>
+            </w:r>
+          </w:p>
+          <w:p>
+            <w:pPr>
+              <w:ind w:left="196" w:hanging="196"/>
+            </w:pPr>
+            <w:r>
+              <w:t>For I have committed many sins.</w:t>
+            </w:r>
           </w:p>
         </w:tc>
         <w:tc>
@@ -1110,15 +1542,7 @@
               <w:pStyle w:val="Coptic"/>
             </w:pPr>
             <w:r>
-              <w:t>Ⲫϯ ⲡⲓⲙⲁⲓⲣⲱⲙⲓ: ⲡⲓⲣⲉϥⲱⲟⲩⲛ̀ϩⲏⲧ: ⲫⲏⲉⲧⲁ</w:t>
-            </w:r>
-            <w:proofErr w:type="spellStart"/>
-            <w:r>
-              <w:t>ϥϣ</w:t>
-            </w:r>
-            <w:proofErr w:type="spellEnd"/>
-            <w:r>
-              <w:t>ⲱⲡⲓ ⲛ̀ⲣⲱⲙⲓ: ⲉⲑⲃⲉ ⲛⲉϥⲙⲉⲧϣⲉⲛϩⲏⲧ.</w:t>
+              <w:t>Ⲫϯ ⲡⲓⲙⲁⲓⲣⲱⲙⲓ: ⲡⲓⲣⲉϥⲱⲟⲩⲛ̀ϩⲏⲧ: ⲫⲏⲉⲧⲁϥϣⲱⲡⲓ ⲛ̀ⲣⲱⲙⲓ: ⲉⲑⲃⲉ ⲛⲉϥⲙⲉⲧϣⲉⲛϩⲏⲧ.</w:t>
             </w:r>
           </w:p>
         </w:tc>
@@ -1140,6 +1564,33 @@
             <w:pPr>
               <w:ind w:left="196" w:hanging="196"/>
             </w:pPr>
+            <w:r>
+              <w:t>God the lover of mankind,</w:t>
+            </w:r>
+          </w:p>
+          <w:p>
+            <w:pPr>
+              <w:ind w:left="196" w:hanging="196"/>
+            </w:pPr>
+            <w:r>
+              <w:t>The longsuffering,</w:t>
+            </w:r>
+          </w:p>
+          <w:p>
+            <w:pPr>
+              <w:ind w:left="196" w:hanging="196"/>
+            </w:pPr>
+            <w:r>
+              <w:t>Who became man</w:t>
+            </w:r>
+          </w:p>
+          <w:p>
+            <w:pPr>
+              <w:ind w:left="196" w:hanging="196"/>
+            </w:pPr>
+            <w:r>
+              <w:t>Of His compassion.</w:t>
+            </w:r>
           </w:p>
         </w:tc>
         <w:tc>
@@ -1163,15 +1614,7 @@
               <w:pStyle w:val="Coptic"/>
             </w:pPr>
             <w:r>
-              <w:t>Ⲭⲱ ⲛⲁⲛ ⲛ̀ⲛⲉⲛⲁ̀ⲛⲟⲙⲓⲁ: ϩⲓⲧⲉⲛ ⲛⲓⲡ̀ⲣⲉⲥⲃⲓⲁ̀: ⲛ̀ⲧⲉ ⲧⲉⲙⲁⲩ Ⲙⲣⲓⲁ̀: ϯⲛⲓ</w:t>
-            </w:r>
-            <w:proofErr w:type="spellStart"/>
-            <w:r>
-              <w:t>ϣϯ</w:t>
-            </w:r>
-            <w:proofErr w:type="spellEnd"/>
-            <w:r>
-              <w:t xml:space="preserve"> ⲙ̀ⲡⲁⲛⲁ̀ⲅⲓⲁ.</w:t>
+              <w:t>Ⲭⲱ ⲛⲁⲛ ⲛ̀ⲛⲉⲛⲁ̀ⲛⲟⲙⲓⲁ: ϩⲓⲧⲉⲛ ⲛⲓⲡ̀ⲣⲉⲥⲃⲓⲁ̀: ⲛ̀ⲧⲉ ⲧⲉⲙⲁⲩ Ⲙⲣⲓⲁ̀: ϯⲛⲓϣϯ ⲙ̀ⲡⲁⲛⲁ̀ⲅⲓⲁ.</w:t>
             </w:r>
           </w:p>
         </w:tc>
@@ -1196,6 +1639,45 @@
               </w:tabs>
               <w:ind w:left="196" w:hanging="196"/>
             </w:pPr>
+            <w:r>
+              <w:t>Forgive me my iniquities,</w:t>
+            </w:r>
+          </w:p>
+          <w:p>
+            <w:pPr>
+              <w:tabs>
+                <w:tab w:val="left" w:pos="2040"/>
+              </w:tabs>
+              <w:ind w:left="196" w:hanging="196"/>
+            </w:pPr>
+            <w:r>
+              <w:t>Through the intercessions</w:t>
+            </w:r>
+          </w:p>
+          <w:p>
+            <w:pPr>
+              <w:tabs>
+                <w:tab w:val="left" w:pos="2040"/>
+              </w:tabs>
+              <w:ind w:left="196" w:hanging="196"/>
+            </w:pPr>
+            <w:r>
+              <w:t>Of your mother Mary,</w:t>
+            </w:r>
+          </w:p>
+          <w:p>
+            <w:pPr>
+              <w:tabs>
+                <w:tab w:val="left" w:pos="2040"/>
+              </w:tabs>
+              <w:ind w:left="196" w:hanging="196"/>
+            </w:pPr>
+            <w:r>
+              <w:t>The great</w:t>
+            </w:r>
+            <w:r>
+              <w:t xml:space="preserve"> all-holy one.</w:t>
+            </w:r>
           </w:p>
         </w:tc>
         <w:tc>
@@ -1241,6 +1723,33 @@
             <w:pPr>
               <w:ind w:left="196" w:hanging="196"/>
             </w:pPr>
+            <w:r>
+              <w:t>All souls praise</w:t>
+            </w:r>
+          </w:p>
+          <w:p>
+            <w:pPr>
+              <w:ind w:left="196" w:hanging="196"/>
+            </w:pPr>
+            <w:r>
+              <w:t>God the Creator,</w:t>
+            </w:r>
+          </w:p>
+          <w:p>
+            <w:pPr>
+              <w:ind w:left="196" w:hanging="196"/>
+            </w:pPr>
+            <w:r>
+              <w:t>And offer the hymns</w:t>
+            </w:r>
+          </w:p>
+          <w:p>
+            <w:pPr>
+              <w:ind w:left="196" w:hanging="196"/>
+            </w:pPr>
+            <w:r>
+              <w:t>To Him with honour.</w:t>
+            </w:r>
           </w:p>
         </w:tc>
         <w:tc>
@@ -1270,7 +1779,14 @@
               <w:rPr>
                 <w:rFonts w:eastAsia="Arial Unicode MS" w:cs="FreeSerifAvvaShenouda"/>
               </w:rPr>
-              <w:t>Ⲱⲟⲩⲛ̀ϩⲏⲧ ⲉ̀ϫⲱⲛ: ⲥⲱⲧⲉⲙ ⲛ̀ⲛⲉⲛⲉⲩⲭⲏ: Ⲡⲟ̄ⲥ̄ ⲁⲣⲉϩ ⲉ̀ⲣⲟⲛ: ⲉ̀ⲃⲟⲗϩⲁ ⲉⲧⲭⲏ.</w:t>
+              <w:t xml:space="preserve">Ⲱⲟⲩⲛ̀ϩⲏⲧ ⲉ̀ϫⲱⲛ: ⲥⲱⲧⲉⲙ ⲛ̀ⲛⲉⲛⲉⲩⲭⲏ: Ⲡⲟ̄ⲥ̄ ⲁⲣⲉϩ ⲉ̀ⲣⲟⲛ: </w:t>
+            </w:r>
+            <w:r>
+              <w:rPr>
+                <w:rFonts w:eastAsia="Arial Unicode MS" w:cs="FreeSerifAvvaShenouda"/>
+              </w:rPr>
+              <w:lastRenderedPageBreak/>
+              <w:t>ⲉ̀ⲃⲟⲗϩⲁ ⲉⲧⲭⲏ.</w:t>
             </w:r>
           </w:p>
         </w:tc>
@@ -1280,18 +1796,54 @@
           </w:tcPr>
           <w:p>
             <w:r>
-              <w:t>Be patient with us, hear our prayers, O Lord guard us, from the snares.</w:t>
-            </w:r>
-          </w:p>
-        </w:tc>
-        <w:tc>
-          <w:tcPr>
-            <w:tcW w:w="1255" w:type="pct"/>
-          </w:tcPr>
-          <w:p>
-            <w:pPr>
-              <w:ind w:left="196" w:hanging="196"/>
-            </w:pPr>
+              <w:lastRenderedPageBreak/>
+              <w:t xml:space="preserve">Be patient with us, hear our prayers, O Lord guard us, from </w:t>
+            </w:r>
+            <w:r>
+              <w:lastRenderedPageBreak/>
+              <w:t>the snares.</w:t>
+            </w:r>
+          </w:p>
+        </w:tc>
+        <w:tc>
+          <w:tcPr>
+            <w:tcW w:w="1255" w:type="pct"/>
+          </w:tcPr>
+          <w:p>
+            <w:pPr>
+              <w:ind w:left="196" w:hanging="196"/>
+            </w:pPr>
+            <w:r>
+              <w:lastRenderedPageBreak/>
+              <w:t>Be patient with us,</w:t>
+            </w:r>
+          </w:p>
+          <w:p>
+            <w:pPr>
+              <w:ind w:left="196" w:hanging="196"/>
+            </w:pPr>
+            <w:r>
+              <w:t>Hear our prayers,</w:t>
+            </w:r>
+          </w:p>
+          <w:p>
+            <w:pPr>
+              <w:ind w:left="196" w:hanging="196"/>
+            </w:pPr>
+            <w:r>
+              <w:lastRenderedPageBreak/>
+              <w:t>O Lord, guard us</w:t>
+            </w:r>
+          </w:p>
+          <w:p>
+            <w:pPr>
+              <w:ind w:left="196" w:hanging="196"/>
+            </w:pPr>
+            <w:r>
+              <w:t>From the snares.</w:t>
+            </w:r>
+            <w:bookmarkStart w:id="1" w:name="_GoBack"/>
+            <w:bookmarkEnd w:id="1"/>
           </w:p>
         </w:tc>
         <w:tc>
@@ -1319,6 +1871,27 @@
     </w:sectPr>
   </w:body>
 </w:document>
+</file>
+
+<file path=word/comments.xml><?xml version="1.0" encoding="utf-8"?>
+<w:comments xmlns:wpc="http://schemas.microsoft.com/office/word/2010/wordprocessingCanvas" xmlns:mc="http://schemas.openxmlformats.org/markup-compatibility/2006" xmlns:o="urn:schemas-microsoft-com:office:office" xmlns:r="http://schemas.openxmlformats.org/officeDocument/2006/relationships" xmlns:m="http://schemas.openxmlformats.org/officeDocument/2006/math" xmlns:v="urn:schemas-microsoft-com:vml" xmlns:wp14="http://schemas.microsoft.com/office/word/2010/wordprocessingDrawing" xmlns:wp="http://schemas.openxmlformats.org/drawingml/2006/wordprocessingDrawing" xmlns:w10="urn:schemas-microsoft-com:office:word" xmlns:w="http://schemas.openxmlformats.org/wordprocessingml/2006/main" xmlns:w14="http://schemas.microsoft.com/office/word/2010/wordml" xmlns:wpg="http://schemas.microsoft.com/office/word/2010/wordprocessingGroup" xmlns:wpi="http://schemas.microsoft.com/office/word/2010/wordprocessingInk" xmlns:wne="http://schemas.microsoft.com/office/word/2006/wordml" xmlns:wps="http://schemas.microsoft.com/office/word/2010/wordprocessingShape" mc:Ignorable="w14 wp14">
+  <w:comment w:id="0" w:author="Windows User" w:date="2015-06-09T13:20:00Z" w:initials="WU">
+    <w:p>
+      <w:pPr>
+        <w:pStyle w:val="CommentText"/>
+      </w:pPr>
+      <w:r>
+        <w:rPr>
+          <w:rStyle w:val="CommentReference"/>
+        </w:rPr>
+        <w:annotationRef/>
+      </w:r>
+      <w:r>
+        <w:t>Can this be reworded?</w:t>
+      </w:r>
+    </w:p>
+  </w:comment>
+</w:comments>
 </file>
 
 <file path=word/endnotes.xml><?xml version="1.0" encoding="utf-8"?>
@@ -2259,7 +2832,7 @@
 </file>
 
 <file path=customXml/itemProps1.xml><?xml version="1.0" encoding="utf-8"?>
-<ds:datastoreItem xmlns:ds="http://schemas.openxmlformats.org/officeDocument/2006/customXml" ds:itemID="{66F19B52-F368-49FD-80C5-E68FE6B35615}">
+<ds:datastoreItem xmlns:ds="http://schemas.openxmlformats.org/officeDocument/2006/customXml" ds:itemID="{CCEFE2D8-1965-48A2-94C8-63AC19388EF2}">
   <ds:schemaRefs>
     <ds:schemaRef ds:uri="http://schemas.openxmlformats.org/officeDocument/2006/bibliography"/>
   </ds:schemaRefs>

</xml_diff>